<commit_message>
Updated images and context
</commit_message>
<xml_diff>
--- a/Documents/Who we are.docx
+++ b/Documents/Who we are.docx
@@ -1,6 +1,6 @@
 
 <file path=word/document.xml><?xml version="1.0" encoding="utf-8"?>
-<w:document xmlns:wpc="http://schemas.microsoft.com/office/word/2010/wordprocessingCanvas" xmlns:cx="http://schemas.microsoft.com/office/drawing/2014/chartex" xmlns:cx1="http://schemas.microsoft.com/office/drawing/2015/9/8/chartex" xmlns:cx2="http://schemas.microsoft.com/office/drawing/2015/10/21/chartex" xmlns:mc="http://schemas.openxmlformats.org/markup-compatibility/2006" xmlns:o="urn:schemas-microsoft-com:office:office" xmlns:r="http://schemas.openxmlformats.org/officeDocument/2006/relationships" xmlns:m="http://schemas.openxmlformats.org/officeDocument/2006/math" xmlns:v="urn:schemas-microsoft-com:vml" xmlns:wp14="http://schemas.microsoft.com/office/word/2010/wordprocessingDrawing" xmlns:wp="http://schemas.openxmlformats.org/drawingml/2006/wordprocessingDrawing" xmlns:w10="urn:schemas-microsoft-com:office:word" xmlns:w="http://schemas.openxmlformats.org/wordprocessingml/2006/main" xmlns:w14="http://schemas.microsoft.com/office/word/2010/wordml" xmlns:w15="http://schemas.microsoft.com/office/word/2012/wordml" xmlns:w16se="http://schemas.microsoft.com/office/word/2015/wordml/symex" xmlns:wpg="http://schemas.microsoft.com/office/word/2010/wordprocessingGroup" xmlns:wpi="http://schemas.microsoft.com/office/word/2010/wordprocessingInk" xmlns:wne="http://schemas.microsoft.com/office/word/2006/wordml" xmlns:wps="http://schemas.microsoft.com/office/word/2010/wordprocessingShape" mc:Ignorable="w14 w15 w16se wp14">
+<w:document xmlns:wpc="http://schemas.microsoft.com/office/word/2010/wordprocessingCanvas" xmlns:mc="http://schemas.openxmlformats.org/markup-compatibility/2006" xmlns:o="urn:schemas-microsoft-com:office:office" xmlns:r="http://schemas.openxmlformats.org/officeDocument/2006/relationships" xmlns:m="http://schemas.openxmlformats.org/officeDocument/2006/math" xmlns:v="urn:schemas-microsoft-com:vml" xmlns:wp14="http://schemas.microsoft.com/office/word/2010/wordprocessingDrawing" xmlns:wp="http://schemas.openxmlformats.org/drawingml/2006/wordprocessingDrawing" xmlns:w10="urn:schemas-microsoft-com:office:word" xmlns:w="http://schemas.openxmlformats.org/wordprocessingml/2006/main" xmlns:w14="http://schemas.microsoft.com/office/word/2010/wordml" xmlns:w15="http://schemas.microsoft.com/office/word/2012/wordml" xmlns:wpg="http://schemas.microsoft.com/office/word/2010/wordprocessingGroup" xmlns:wpi="http://schemas.microsoft.com/office/word/2010/wordprocessingInk" xmlns:wne="http://schemas.microsoft.com/office/word/2006/wordml" xmlns:wps="http://schemas.microsoft.com/office/word/2010/wordprocessingShape" mc:Ignorable="w14 w15 wp14">
   <w:body>
     <w:p>
       <w:pPr>
@@ -313,6 +313,7 @@
           <w:szCs w:val="28"/>
           <w:shd w:val="clear" w:color="auto" w:fill="FFFFFF"/>
         </w:rPr>
+        <w:lastRenderedPageBreak/>
         <w:t xml:space="preserve">TNC Global has been delivering sustainable </w:t>
       </w:r>
       <w:r>
@@ -432,7 +433,7 @@
           <w:szCs w:val="28"/>
           <w:lang w:eastAsia="en-AU"/>
         </w:rPr>
-        <w:t>Design management</w:t>
+        <w:t>Project Management</w:t>
       </w:r>
     </w:p>
     <w:p>
@@ -459,7 +460,7 @@
           <w:szCs w:val="28"/>
           <w:lang w:eastAsia="en-AU"/>
         </w:rPr>
-        <w:t>Professional services coordination</w:t>
+        <w:t>Design management</w:t>
       </w:r>
     </w:p>
     <w:p>
@@ -469,6 +470,7 @@
           <w:numId w:val="1"/>
         </w:numPr>
         <w:spacing w:after="240" w:line="288" w:lineRule="atLeast"/>
+        <w:ind w:left="0"/>
         <w:jc w:val="both"/>
         <w:textAlignment w:val="baseline"/>
         <w:rPr>
@@ -478,6 +480,8 @@
           <w:lang w:eastAsia="en-AU"/>
         </w:rPr>
       </w:pPr>
+      <w:bookmarkStart w:id="0" w:name="_GoBack"/>
+      <w:bookmarkEnd w:id="0"/>
       <w:r>
         <w:rPr>
           <w:rFonts w:ascii="Times New Roman" w:eastAsia="Times New Roman" w:hAnsi="Times New Roman" w:cs="Times New Roman"/>
@@ -560,7 +564,7 @@
 </file>
 
 <file path=word/endnotes.xml><?xml version="1.0" encoding="utf-8"?>
-<w:endnotes xmlns:wpc="http://schemas.microsoft.com/office/word/2010/wordprocessingCanvas" xmlns:cx="http://schemas.microsoft.com/office/drawing/2014/chartex" xmlns:cx1="http://schemas.microsoft.com/office/drawing/2015/9/8/chartex" xmlns:cx2="http://schemas.microsoft.com/office/drawing/2015/10/21/chartex" xmlns:mc="http://schemas.openxmlformats.org/markup-compatibility/2006" xmlns:o="urn:schemas-microsoft-com:office:office" xmlns:r="http://schemas.openxmlformats.org/officeDocument/2006/relationships" xmlns:m="http://schemas.openxmlformats.org/officeDocument/2006/math" xmlns:v="urn:schemas-microsoft-com:vml" xmlns:wp14="http://schemas.microsoft.com/office/word/2010/wordprocessingDrawing" xmlns:wp="http://schemas.openxmlformats.org/drawingml/2006/wordprocessingDrawing" xmlns:w10="urn:schemas-microsoft-com:office:word" xmlns:w="http://schemas.openxmlformats.org/wordprocessingml/2006/main" xmlns:w14="http://schemas.microsoft.com/office/word/2010/wordml" xmlns:w15="http://schemas.microsoft.com/office/word/2012/wordml" xmlns:w16se="http://schemas.microsoft.com/office/word/2015/wordml/symex" xmlns:wpg="http://schemas.microsoft.com/office/word/2010/wordprocessingGroup" xmlns:wpi="http://schemas.microsoft.com/office/word/2010/wordprocessingInk" xmlns:wne="http://schemas.microsoft.com/office/word/2006/wordml" xmlns:wps="http://schemas.microsoft.com/office/word/2010/wordprocessingShape" mc:Ignorable="w14 w15 w16se wp14">
+<w:endnotes xmlns:wpc="http://schemas.microsoft.com/office/word/2010/wordprocessingCanvas" xmlns:mc="http://schemas.openxmlformats.org/markup-compatibility/2006" xmlns:o="urn:schemas-microsoft-com:office:office" xmlns:r="http://schemas.openxmlformats.org/officeDocument/2006/relationships" xmlns:m="http://schemas.openxmlformats.org/officeDocument/2006/math" xmlns:v="urn:schemas-microsoft-com:vml" xmlns:wp14="http://schemas.microsoft.com/office/word/2010/wordprocessingDrawing" xmlns:wp="http://schemas.openxmlformats.org/drawingml/2006/wordprocessingDrawing" xmlns:w10="urn:schemas-microsoft-com:office:word" xmlns:w="http://schemas.openxmlformats.org/wordprocessingml/2006/main" xmlns:w14="http://schemas.microsoft.com/office/word/2010/wordml" xmlns:w15="http://schemas.microsoft.com/office/word/2012/wordml" xmlns:wpg="http://schemas.microsoft.com/office/word/2010/wordprocessingGroup" xmlns:wpi="http://schemas.microsoft.com/office/word/2010/wordprocessingInk" xmlns:wne="http://schemas.microsoft.com/office/word/2006/wordml" xmlns:wps="http://schemas.microsoft.com/office/word/2010/wordprocessingShape" mc:Ignorable="w14 w15 wp14">
   <w:endnote w:type="separator" w:id="-1">
     <w:p>
       <w:pPr>
@@ -585,7 +589,7 @@
 </file>
 
 <file path=word/footer1.xml><?xml version="1.0" encoding="utf-8"?>
-<w:ftr xmlns:wpc="http://schemas.microsoft.com/office/word/2010/wordprocessingCanvas" xmlns:cx="http://schemas.microsoft.com/office/drawing/2014/chartex" xmlns:cx1="http://schemas.microsoft.com/office/drawing/2015/9/8/chartex" xmlns:cx2="http://schemas.microsoft.com/office/drawing/2015/10/21/chartex" xmlns:mc="http://schemas.openxmlformats.org/markup-compatibility/2006" xmlns:o="urn:schemas-microsoft-com:office:office" xmlns:r="http://schemas.openxmlformats.org/officeDocument/2006/relationships" xmlns:m="http://schemas.openxmlformats.org/officeDocument/2006/math" xmlns:v="urn:schemas-microsoft-com:vml" xmlns:wp14="http://schemas.microsoft.com/office/word/2010/wordprocessingDrawing" xmlns:wp="http://schemas.openxmlformats.org/drawingml/2006/wordprocessingDrawing" xmlns:w10="urn:schemas-microsoft-com:office:word" xmlns:w="http://schemas.openxmlformats.org/wordprocessingml/2006/main" xmlns:w14="http://schemas.microsoft.com/office/word/2010/wordml" xmlns:w15="http://schemas.microsoft.com/office/word/2012/wordml" xmlns:w16se="http://schemas.microsoft.com/office/word/2015/wordml/symex" xmlns:wpg="http://schemas.microsoft.com/office/word/2010/wordprocessingGroup" xmlns:wpi="http://schemas.microsoft.com/office/word/2010/wordprocessingInk" xmlns:wne="http://schemas.microsoft.com/office/word/2006/wordml" xmlns:wps="http://schemas.microsoft.com/office/word/2010/wordprocessingShape" mc:Ignorable="w14 w15 w16se wp14">
+<w:ftr xmlns:wpc="http://schemas.microsoft.com/office/word/2010/wordprocessingCanvas" xmlns:mc="http://schemas.openxmlformats.org/markup-compatibility/2006" xmlns:o="urn:schemas-microsoft-com:office:office" xmlns:r="http://schemas.openxmlformats.org/officeDocument/2006/relationships" xmlns:m="http://schemas.openxmlformats.org/officeDocument/2006/math" xmlns:v="urn:schemas-microsoft-com:vml" xmlns:wp14="http://schemas.microsoft.com/office/word/2010/wordprocessingDrawing" xmlns:wp="http://schemas.openxmlformats.org/drawingml/2006/wordprocessingDrawing" xmlns:w10="urn:schemas-microsoft-com:office:word" xmlns:w="http://schemas.openxmlformats.org/wordprocessingml/2006/main" xmlns:w14="http://schemas.microsoft.com/office/word/2010/wordml" xmlns:w15="http://schemas.microsoft.com/office/word/2012/wordml" xmlns:wpg="http://schemas.microsoft.com/office/word/2010/wordprocessingGroup" xmlns:wpi="http://schemas.microsoft.com/office/word/2010/wordprocessingInk" xmlns:wne="http://schemas.microsoft.com/office/word/2006/wordml" xmlns:wps="http://schemas.microsoft.com/office/word/2010/wordprocessingShape" mc:Ignorable="w14 w15 wp14">
   <w:sdt>
     <w:sdtPr>
       <w:id w:val="-1630311040"/>
@@ -638,7 +642,7 @@
 </file>
 
 <file path=word/footnotes.xml><?xml version="1.0" encoding="utf-8"?>
-<w:footnotes xmlns:wpc="http://schemas.microsoft.com/office/word/2010/wordprocessingCanvas" xmlns:cx="http://schemas.microsoft.com/office/drawing/2014/chartex" xmlns:cx1="http://schemas.microsoft.com/office/drawing/2015/9/8/chartex" xmlns:cx2="http://schemas.microsoft.com/office/drawing/2015/10/21/chartex" xmlns:mc="http://schemas.openxmlformats.org/markup-compatibility/2006" xmlns:o="urn:schemas-microsoft-com:office:office" xmlns:r="http://schemas.openxmlformats.org/officeDocument/2006/relationships" xmlns:m="http://schemas.openxmlformats.org/officeDocument/2006/math" xmlns:v="urn:schemas-microsoft-com:vml" xmlns:wp14="http://schemas.microsoft.com/office/word/2010/wordprocessingDrawing" xmlns:wp="http://schemas.openxmlformats.org/drawingml/2006/wordprocessingDrawing" xmlns:w10="urn:schemas-microsoft-com:office:word" xmlns:w="http://schemas.openxmlformats.org/wordprocessingml/2006/main" xmlns:w14="http://schemas.microsoft.com/office/word/2010/wordml" xmlns:w15="http://schemas.microsoft.com/office/word/2012/wordml" xmlns:w16se="http://schemas.microsoft.com/office/word/2015/wordml/symex" xmlns:wpg="http://schemas.microsoft.com/office/word/2010/wordprocessingGroup" xmlns:wpi="http://schemas.microsoft.com/office/word/2010/wordprocessingInk" xmlns:wne="http://schemas.microsoft.com/office/word/2006/wordml" xmlns:wps="http://schemas.microsoft.com/office/word/2010/wordprocessingShape" mc:Ignorable="w14 w15 w16se wp14">
+<w:footnotes xmlns:wpc="http://schemas.microsoft.com/office/word/2010/wordprocessingCanvas" xmlns:mc="http://schemas.openxmlformats.org/markup-compatibility/2006" xmlns:o="urn:schemas-microsoft-com:office:office" xmlns:r="http://schemas.openxmlformats.org/officeDocument/2006/relationships" xmlns:m="http://schemas.openxmlformats.org/officeDocument/2006/math" xmlns:v="urn:schemas-microsoft-com:vml" xmlns:wp14="http://schemas.microsoft.com/office/word/2010/wordprocessingDrawing" xmlns:wp="http://schemas.openxmlformats.org/drawingml/2006/wordprocessingDrawing" xmlns:w10="urn:schemas-microsoft-com:office:word" xmlns:w="http://schemas.openxmlformats.org/wordprocessingml/2006/main" xmlns:w14="http://schemas.microsoft.com/office/word/2010/wordml" xmlns:w15="http://schemas.microsoft.com/office/word/2012/wordml" xmlns:wpg="http://schemas.microsoft.com/office/word/2010/wordprocessingGroup" xmlns:wpi="http://schemas.microsoft.com/office/word/2010/wordprocessingInk" xmlns:wne="http://schemas.microsoft.com/office/word/2006/wordml" xmlns:wps="http://schemas.microsoft.com/office/word/2010/wordprocessingShape" mc:Ignorable="w14 w15 wp14">
   <w:footnote w:type="separator" w:id="-1">
     <w:p>
       <w:pPr>
@@ -663,7 +667,7 @@
 </file>
 
 <file path=word/numbering.xml><?xml version="1.0" encoding="utf-8"?>
-<w:numbering xmlns:wpc="http://schemas.microsoft.com/office/word/2010/wordprocessingCanvas" xmlns:cx="http://schemas.microsoft.com/office/drawing/2014/chartex" xmlns:cx1="http://schemas.microsoft.com/office/drawing/2015/9/8/chartex" xmlns:cx2="http://schemas.microsoft.com/office/drawing/2015/10/21/chartex" xmlns:mc="http://schemas.openxmlformats.org/markup-compatibility/2006" xmlns:o="urn:schemas-microsoft-com:office:office" xmlns:r="http://schemas.openxmlformats.org/officeDocument/2006/relationships" xmlns:m="http://schemas.openxmlformats.org/officeDocument/2006/math" xmlns:v="urn:schemas-microsoft-com:vml" xmlns:wp14="http://schemas.microsoft.com/office/word/2010/wordprocessingDrawing" xmlns:wp="http://schemas.openxmlformats.org/drawingml/2006/wordprocessingDrawing" xmlns:w10="urn:schemas-microsoft-com:office:word" xmlns:w="http://schemas.openxmlformats.org/wordprocessingml/2006/main" xmlns:w14="http://schemas.microsoft.com/office/word/2010/wordml" xmlns:w15="http://schemas.microsoft.com/office/word/2012/wordml" xmlns:w16se="http://schemas.microsoft.com/office/word/2015/wordml/symex" xmlns:wpg="http://schemas.microsoft.com/office/word/2010/wordprocessingGroup" xmlns:wpi="http://schemas.microsoft.com/office/word/2010/wordprocessingInk" xmlns:wne="http://schemas.microsoft.com/office/word/2006/wordml" xmlns:wps="http://schemas.microsoft.com/office/word/2010/wordprocessingShape" mc:Ignorable="w14 w15 w16se wp14">
+<w:numbering xmlns:wpc="http://schemas.microsoft.com/office/word/2010/wordprocessingCanvas" xmlns:mc="http://schemas.openxmlformats.org/markup-compatibility/2006" xmlns:o="urn:schemas-microsoft-com:office:office" xmlns:r="http://schemas.openxmlformats.org/officeDocument/2006/relationships" xmlns:m="http://schemas.openxmlformats.org/officeDocument/2006/math" xmlns:v="urn:schemas-microsoft-com:vml" xmlns:wp14="http://schemas.microsoft.com/office/word/2010/wordprocessingDrawing" xmlns:wp="http://schemas.openxmlformats.org/drawingml/2006/wordprocessingDrawing" xmlns:w10="urn:schemas-microsoft-com:office:word" xmlns:w="http://schemas.openxmlformats.org/wordprocessingml/2006/main" xmlns:w14="http://schemas.microsoft.com/office/word/2010/wordml" xmlns:w15="http://schemas.microsoft.com/office/word/2012/wordml" xmlns:wpg="http://schemas.microsoft.com/office/word/2010/wordprocessingGroup" xmlns:wpi="http://schemas.microsoft.com/office/word/2010/wordprocessingInk" xmlns:wne="http://schemas.microsoft.com/office/word/2006/wordml" xmlns:wps="http://schemas.microsoft.com/office/word/2010/wordprocessingShape" mc:Ignorable="w14 w15 wp14">
   <w:abstractNum w:abstractNumId="0" w15:restartNumberingAfterBreak="0">
     <w:nsid w:val="2F685BEF"/>
     <w:multiLevelType w:val="multilevel"/>
@@ -972,7 +976,7 @@
 </file>
 
 <file path=word/styles.xml><?xml version="1.0" encoding="utf-8"?>
-<w:styles xmlns:mc="http://schemas.openxmlformats.org/markup-compatibility/2006" xmlns:r="http://schemas.openxmlformats.org/officeDocument/2006/relationships" xmlns:w="http://schemas.openxmlformats.org/wordprocessingml/2006/main" xmlns:w14="http://schemas.microsoft.com/office/word/2010/wordml" xmlns:w15="http://schemas.microsoft.com/office/word/2012/wordml" xmlns:w16se="http://schemas.microsoft.com/office/word/2015/wordml/symex" mc:Ignorable="w14 w15 w16se">
+<w:styles xmlns:mc="http://schemas.openxmlformats.org/markup-compatibility/2006" xmlns:r="http://schemas.openxmlformats.org/officeDocument/2006/relationships" xmlns:w="http://schemas.openxmlformats.org/wordprocessingml/2006/main" xmlns:w14="http://schemas.microsoft.com/office/word/2010/wordml" xmlns:w15="http://schemas.microsoft.com/office/word/2012/wordml" mc:Ignorable="w14 w15">
   <w:docDefaults>
     <w:rPrDefault>
       <w:rPr>
@@ -988,7 +992,7 @@
       </w:pPr>
     </w:pPrDefault>
   </w:docDefaults>
-  <w:latentStyles w:defLockedState="0" w:defUIPriority="99" w:defSemiHidden="0" w:defUnhideWhenUsed="0" w:defQFormat="0" w:count="372">
+  <w:latentStyles w:defLockedState="0" w:defUIPriority="99" w:defSemiHidden="0" w:defUnhideWhenUsed="0" w:defQFormat="0" w:count="371">
     <w:lsdException w:name="Normal" w:uiPriority="0" w:qFormat="1"/>
     <w:lsdException w:name="heading 1" w:uiPriority="9" w:qFormat="1"/>
     <w:lsdException w:name="heading 2" w:semiHidden="1" w:uiPriority="9" w:unhideWhenUsed="1" w:qFormat="1"/>
@@ -1360,7 +1364,6 @@
     <w:lsdException w:name="List Table 5 Dark Accent 6" w:uiPriority="50"/>
     <w:lsdException w:name="List Table 6 Colorful Accent 6" w:uiPriority="51"/>
     <w:lsdException w:name="List Table 7 Colorful Accent 6" w:uiPriority="52"/>
-    <w:lsdException w:name="Mention" w:semiHidden="1" w:unhideWhenUsed="1"/>
   </w:latentStyles>
   <w:style w:type="paragraph" w:default="1" w:styleId="Normal">
     <w:name w:val="Normal"/>

</xml_diff>

<commit_message>
Completed Home and About Us pages
</commit_message>
<xml_diff>
--- a/Documents/Who we are.docx
+++ b/Documents/Who we are.docx
@@ -396,6 +396,7 @@
           <w:rFonts w:ascii="Times New Roman" w:eastAsia="Times New Roman" w:hAnsi="Times New Roman" w:cs="Times New Roman"/>
           <w:sz w:val="28"/>
           <w:szCs w:val="28"/>
+          <w:highlight w:val="yellow"/>
           <w:lang w:eastAsia="en-AU"/>
         </w:rPr>
       </w:pPr>
@@ -404,10 +405,13 @@
           <w:rFonts w:ascii="Times New Roman" w:eastAsia="Times New Roman" w:hAnsi="Times New Roman" w:cs="Times New Roman"/>
           <w:sz w:val="28"/>
           <w:szCs w:val="28"/>
+          <w:highlight w:val="yellow"/>
           <w:lang w:eastAsia="en-AU"/>
         </w:rPr>
         <w:t xml:space="preserve">Consultancy </w:t>
       </w:r>
+      <w:bookmarkStart w:id="0" w:name="_GoBack"/>
+      <w:bookmarkEnd w:id="0"/>
     </w:p>
     <w:p>
       <w:pPr>
@@ -423,6 +427,7 @@
           <w:rFonts w:ascii="Times New Roman" w:eastAsia="Times New Roman" w:hAnsi="Times New Roman" w:cs="Times New Roman"/>
           <w:sz w:val="28"/>
           <w:szCs w:val="28"/>
+          <w:highlight w:val="yellow"/>
           <w:lang w:eastAsia="en-AU"/>
         </w:rPr>
       </w:pPr>
@@ -431,6 +436,7 @@
           <w:rFonts w:ascii="Times New Roman" w:eastAsia="Times New Roman" w:hAnsi="Times New Roman" w:cs="Times New Roman"/>
           <w:sz w:val="28"/>
           <w:szCs w:val="28"/>
+          <w:highlight w:val="yellow"/>
           <w:lang w:eastAsia="en-AU"/>
         </w:rPr>
         <w:t>Project Management</w:t>
@@ -450,6 +456,7 @@
           <w:rFonts w:ascii="Times New Roman" w:eastAsia="Times New Roman" w:hAnsi="Times New Roman" w:cs="Times New Roman"/>
           <w:sz w:val="28"/>
           <w:szCs w:val="28"/>
+          <w:highlight w:val="yellow"/>
           <w:lang w:eastAsia="en-AU"/>
         </w:rPr>
       </w:pPr>
@@ -458,6 +465,7 @@
           <w:rFonts w:ascii="Times New Roman" w:eastAsia="Times New Roman" w:hAnsi="Times New Roman" w:cs="Times New Roman"/>
           <w:sz w:val="28"/>
           <w:szCs w:val="28"/>
+          <w:highlight w:val="yellow"/>
           <w:lang w:eastAsia="en-AU"/>
         </w:rPr>
         <w:t>Design management</w:t>
@@ -477,16 +485,16 @@
           <w:rFonts w:ascii="Times New Roman" w:eastAsia="Times New Roman" w:hAnsi="Times New Roman" w:cs="Times New Roman"/>
           <w:sz w:val="28"/>
           <w:szCs w:val="28"/>
+          <w:highlight w:val="yellow"/>
           <w:lang w:eastAsia="en-AU"/>
         </w:rPr>
       </w:pPr>
-      <w:bookmarkStart w:id="0" w:name="_GoBack"/>
-      <w:bookmarkEnd w:id="0"/>
       <w:r>
         <w:rPr>
           <w:rFonts w:ascii="Times New Roman" w:eastAsia="Times New Roman" w:hAnsi="Times New Roman" w:cs="Times New Roman"/>
           <w:sz w:val="28"/>
           <w:szCs w:val="28"/>
+          <w:highlight w:val="yellow"/>
           <w:lang w:eastAsia="en-AU"/>
         </w:rPr>
         <w:t>Product and equipment specialisation</w:t>
@@ -522,6 +530,7 @@
           <w:rFonts w:ascii="Times New Roman" w:hAnsi="Times New Roman" w:cs="Times New Roman"/>
           <w:sz w:val="28"/>
           <w:szCs w:val="28"/>
+          <w:highlight w:val="yellow"/>
         </w:rPr>
         <w:t>We work in close partnership with s</w:t>
       </w:r>
@@ -530,6 +539,7 @@
           <w:rFonts w:ascii="Times New Roman" w:hAnsi="Times New Roman" w:cs="Times New Roman"/>
           <w:sz w:val="28"/>
           <w:szCs w:val="28"/>
+          <w:highlight w:val="yellow"/>
         </w:rPr>
         <w:t>ome of the world’s leading</w:t>
       </w:r>
@@ -538,8 +548,17 @@
           <w:rFonts w:ascii="Times New Roman" w:hAnsi="Times New Roman" w:cs="Times New Roman"/>
           <w:sz w:val="28"/>
           <w:szCs w:val="28"/>
-        </w:rPr>
-        <w:t xml:space="preserve"> industrial equipment and machinery manufacturers as an installation and maintenance services provider. </w:t>
+          <w:highlight w:val="yellow"/>
+        </w:rPr>
+        <w:t xml:space="preserve"> industrial equipment and machinery manufacturers as an installation and maintenance services provider.</w:t>
+      </w:r>
+      <w:r>
+        <w:rPr>
+          <w:rFonts w:ascii="Times New Roman" w:hAnsi="Times New Roman" w:cs="Times New Roman"/>
+          <w:sz w:val="28"/>
+          <w:szCs w:val="28"/>
+        </w:rPr>
+        <w:t xml:space="preserve"> </w:t>
       </w:r>
     </w:p>
     <w:p>

</xml_diff>